<commit_message>
complete stage 4 and 5
已知的问题:
1,Android端上传图片未实现
2,微博同步时的查重未实现
3,Android端的异常处理不是很好
</commit_message>
<xml_diff>
--- a/doc/第四阶段作业说明.docx
+++ b/doc/第四阶段作业说明.docx
@@ -979,6 +979,8 @@
         </w:rPr>
         <w:br w:type="page"/>
       </w:r>
+      <w:bookmarkStart w:id="2" w:name="_GoBack"/>
+      <w:bookmarkEnd w:id="2"/>
     </w:p>
     <w:p>
       <w:pPr>
@@ -987,7 +989,7 @@
           <w:rFonts w:ascii="Times New Roman" w:eastAsiaTheme="minorEastAsia" w:hAnsi="Times New Roman" w:cs="Times New Roman"/>
         </w:rPr>
       </w:pPr>
-      <w:bookmarkStart w:id="2" w:name="_Toc356049378"/>
+      <w:bookmarkStart w:id="3" w:name="_Toc356049378"/>
       <w:r>
         <w:rPr>
           <w:rFonts w:ascii="Times New Roman" w:eastAsiaTheme="minorEastAsia" w:hAnsi="Times New Roman" w:cs="Times New Roman"/>
@@ -995,7 +997,7 @@
         <w:lastRenderedPageBreak/>
         <w:t>目录</w:t>
       </w:r>
-      <w:bookmarkEnd w:id="2"/>
+      <w:bookmarkEnd w:id="3"/>
     </w:p>
     <w:p>
       <w:pPr>
@@ -2661,7 +2663,7 @@
         </w:rPr>
         <w:br w:type="page"/>
       </w:r>
-      <w:bookmarkStart w:id="3" w:name="_Toc356049379"/>
+      <w:bookmarkStart w:id="4" w:name="_Toc356049379"/>
       <w:r>
         <w:rPr>
           <w:rFonts w:ascii="黑体" w:eastAsia="黑体" w:hAnsi="黑体" w:cs="Times New Roman" w:hint="eastAsia"/>
@@ -2672,7 +2674,7 @@
         <w:lastRenderedPageBreak/>
         <w:t>引言</w:t>
       </w:r>
-      <w:bookmarkEnd w:id="3"/>
+      <w:bookmarkEnd w:id="4"/>
     </w:p>
     <w:p>
       <w:pPr>
@@ -2687,14 +2689,14 @@
           <w:rFonts w:ascii="宋体" w:eastAsia="宋体" w:hAnsi="宋体"/>
         </w:rPr>
       </w:pPr>
-      <w:bookmarkStart w:id="4" w:name="_Toc356049380"/>
+      <w:bookmarkStart w:id="5" w:name="_Toc356049380"/>
       <w:r>
         <w:rPr>
           <w:rFonts w:ascii="宋体" w:eastAsia="宋体" w:hAnsi="宋体" w:hint="eastAsia"/>
         </w:rPr>
         <w:t>编写目的</w:t>
       </w:r>
-      <w:bookmarkEnd w:id="4"/>
+      <w:bookmarkEnd w:id="5"/>
     </w:p>
     <w:p>
       <w:pPr>
@@ -2761,14 +2763,14 @@
           <w:rFonts w:ascii="宋体" w:eastAsia="宋体" w:hAnsi="宋体"/>
         </w:rPr>
       </w:pPr>
-      <w:bookmarkStart w:id="5" w:name="_Toc356049381"/>
+      <w:bookmarkStart w:id="6" w:name="_Toc356049381"/>
       <w:r>
         <w:rPr>
           <w:rFonts w:ascii="宋体" w:eastAsia="宋体" w:hAnsi="宋体" w:hint="eastAsia"/>
         </w:rPr>
         <w:t>项目背景</w:t>
       </w:r>
-      <w:bookmarkEnd w:id="5"/>
+      <w:bookmarkEnd w:id="6"/>
     </w:p>
     <w:p>
       <w:pPr>
@@ -2925,7 +2927,7 @@
           <w:szCs w:val="28"/>
         </w:rPr>
       </w:pPr>
-      <w:bookmarkStart w:id="6" w:name="_Toc356049382"/>
+      <w:bookmarkStart w:id="7" w:name="_Toc356049382"/>
       <w:r>
         <w:rPr>
           <w:rFonts w:ascii="黑体" w:eastAsia="黑体" w:hAnsi="黑体" w:cs="Times New Roman" w:hint="eastAsia"/>
@@ -2935,7 +2937,7 @@
         </w:rPr>
         <w:t>系统架构</w:t>
       </w:r>
-      <w:bookmarkEnd w:id="6"/>
+      <w:bookmarkEnd w:id="7"/>
     </w:p>
     <w:p>
       <w:pPr>
@@ -2978,14 +2980,14 @@
           <w:rFonts w:ascii="宋体" w:eastAsia="宋体" w:hAnsi="宋体"/>
         </w:rPr>
       </w:pPr>
-      <w:bookmarkStart w:id="7" w:name="_Toc356049383"/>
+      <w:bookmarkStart w:id="8" w:name="_Toc356049383"/>
       <w:r>
         <w:rPr>
           <w:rFonts w:ascii="宋体" w:eastAsia="宋体" w:hAnsi="宋体" w:hint="eastAsia"/>
         </w:rPr>
         <w:t>架构</w:t>
       </w:r>
-      <w:bookmarkEnd w:id="7"/>
+      <w:bookmarkEnd w:id="8"/>
     </w:p>
     <w:p>
       <w:pPr>
@@ -3064,7 +3066,23 @@
           <w:rFonts w:ascii="宋体" w:eastAsia="宋体" w:hAnsi="宋体" w:hint="eastAsia"/>
           <w:szCs w:val="21"/>
         </w:rPr>
-        <w:t>工厂类使用.NET的反射性质，使得dll文件在程序运行过程中根据配置文件进行动态加载。</w:t>
+        <w:t>工厂类使用.NET的反射性质，使得</w:t>
+      </w:r>
+      <w:proofErr w:type="spellStart"/>
+      <w:r>
+        <w:rPr>
+          <w:rFonts w:ascii="宋体" w:eastAsia="宋体" w:hAnsi="宋体" w:hint="eastAsia"/>
+          <w:szCs w:val="21"/>
+        </w:rPr>
+        <w:t>dll</w:t>
+      </w:r>
+      <w:proofErr w:type="spellEnd"/>
+      <w:r>
+        <w:rPr>
+          <w:rFonts w:ascii="宋体" w:eastAsia="宋体" w:hAnsi="宋体" w:hint="eastAsia"/>
+          <w:szCs w:val="21"/>
+        </w:rPr>
+        <w:t>文件在程序运行过程中根据配置文件进行动态加载。</w:t>
       </w:r>
     </w:p>
     <w:p>
@@ -3098,7 +3116,7 @@
           <v:shape id="_x0000_i1025" type="#_x0000_t75" style="width:269.25pt;height:396.75pt" o:ole="">
             <v:imagedata r:id="rId9" o:title=""/>
           </v:shape>
-          <o:OLEObject Type="Embed" ProgID="Visio.Drawing.11" ShapeID="_x0000_i1025" DrawAspect="Content" ObjectID="_1429791261" r:id="rId10"/>
+          <o:OLEObject Type="Embed" ProgID="Visio.Drawing.11" ShapeID="_x0000_i1025" DrawAspect="Content" ObjectID="_1430682336" r:id="rId10"/>
         </w:object>
       </w:r>
     </w:p>
@@ -3188,14 +3206,14 @@
           <w:rFonts w:ascii="宋体" w:eastAsia="宋体" w:hAnsi="宋体"/>
         </w:rPr>
       </w:pPr>
-      <w:bookmarkStart w:id="8" w:name="_Toc356049384"/>
+      <w:bookmarkStart w:id="9" w:name="_Toc356049384"/>
       <w:r>
         <w:rPr>
           <w:rFonts w:ascii="宋体" w:eastAsia="宋体" w:hAnsi="宋体" w:hint="eastAsia"/>
         </w:rPr>
         <w:t>DTO</w:t>
       </w:r>
-      <w:bookmarkEnd w:id="8"/>
+      <w:bookmarkEnd w:id="9"/>
     </w:p>
     <w:p>
       <w:pPr>
@@ -3239,7 +3257,7 @@
           <w:szCs w:val="28"/>
         </w:rPr>
       </w:pPr>
-      <w:bookmarkStart w:id="9" w:name="_Toc356049385"/>
+      <w:bookmarkStart w:id="10" w:name="_Toc356049385"/>
       <w:r>
         <w:rPr>
           <w:rFonts w:ascii="黑体" w:eastAsia="黑体" w:hAnsi="黑体" w:cs="Times New Roman" w:hint="eastAsia"/>
@@ -3249,7 +3267,7 @@
         </w:rPr>
         <w:t>Web Service设计</w:t>
       </w:r>
-      <w:bookmarkEnd w:id="9"/>
+      <w:bookmarkEnd w:id="10"/>
     </w:p>
     <w:p>
       <w:pPr>
@@ -3307,7 +3325,7 @@
           <w:szCs w:val="21"/>
         </w:rPr>
       </w:pPr>
-      <w:bookmarkStart w:id="10" w:name="_Toc356049386"/>
+      <w:bookmarkStart w:id="11" w:name="_Toc356049386"/>
       <w:r>
         <w:rPr>
           <w:rFonts w:ascii="宋体" w:eastAsia="宋体" w:hAnsi="宋体" w:cs="Times New Roman" w:hint="eastAsia"/>
@@ -3315,7 +3333,7 @@
         </w:rPr>
         <w:t>设计说明</w:t>
       </w:r>
-      <w:bookmarkEnd w:id="10"/>
+      <w:bookmarkEnd w:id="11"/>
     </w:p>
     <w:p>
       <w:pPr>
@@ -3331,7 +3349,55 @@
           <w:rFonts w:ascii="宋体" w:eastAsia="宋体" w:hAnsi="宋体" w:hint="eastAsia"/>
           <w:szCs w:val="21"/>
         </w:rPr>
-        <w:t>Web Service作为IService模块的上层可以直接调用实现了IService接口的实例，Iservice已经完成了绝大部分的业务逻辑，Web Service仅仅需要实现数据的序列化与反序列化以及对外公布服务接口就可以了。</w:t>
+        <w:t>Web Service作为</w:t>
+      </w:r>
+      <w:proofErr w:type="spellStart"/>
+      <w:r>
+        <w:rPr>
+          <w:rFonts w:ascii="宋体" w:eastAsia="宋体" w:hAnsi="宋体" w:hint="eastAsia"/>
+          <w:szCs w:val="21"/>
+        </w:rPr>
+        <w:t>IService</w:t>
+      </w:r>
+      <w:proofErr w:type="spellEnd"/>
+      <w:r>
+        <w:rPr>
+          <w:rFonts w:ascii="宋体" w:eastAsia="宋体" w:hAnsi="宋体" w:hint="eastAsia"/>
+          <w:szCs w:val="21"/>
+        </w:rPr>
+        <w:t>模块的上层可以直接调用实现了</w:t>
+      </w:r>
+      <w:proofErr w:type="spellStart"/>
+      <w:r>
+        <w:rPr>
+          <w:rFonts w:ascii="宋体" w:eastAsia="宋体" w:hAnsi="宋体" w:hint="eastAsia"/>
+          <w:szCs w:val="21"/>
+        </w:rPr>
+        <w:t>IService</w:t>
+      </w:r>
+      <w:proofErr w:type="spellEnd"/>
+      <w:r>
+        <w:rPr>
+          <w:rFonts w:ascii="宋体" w:eastAsia="宋体" w:hAnsi="宋体" w:hint="eastAsia"/>
+          <w:szCs w:val="21"/>
+        </w:rPr>
+        <w:t>接口的实例，</w:t>
+      </w:r>
+      <w:proofErr w:type="spellStart"/>
+      <w:r>
+        <w:rPr>
+          <w:rFonts w:ascii="宋体" w:eastAsia="宋体" w:hAnsi="宋体" w:hint="eastAsia"/>
+          <w:szCs w:val="21"/>
+        </w:rPr>
+        <w:t>Iservice</w:t>
+      </w:r>
+      <w:proofErr w:type="spellEnd"/>
+      <w:r>
+        <w:rPr>
+          <w:rFonts w:ascii="宋体" w:eastAsia="宋体" w:hAnsi="宋体" w:hint="eastAsia"/>
+          <w:szCs w:val="21"/>
+        </w:rPr>
+        <w:t>已经完成了绝大部分的业务逻辑，Web Service仅仅需要实现数据的序列化与反序列化以及对外公布服务接口就可以了。</w:t>
       </w:r>
     </w:p>
     <w:p>
@@ -3344,26 +3410,26 @@
         <w:ind w:firstLineChars="0"/>
         <w:outlineLvl w:val="1"/>
         <w:rPr>
+          <w:rFonts w:ascii="宋体" w:eastAsia="宋体" w:hAnsi="宋体" w:cs="Times New Roman"/>
+          <w:szCs w:val="21"/>
+        </w:rPr>
+      </w:pPr>
+      <w:bookmarkStart w:id="12" w:name="_Toc356049387"/>
+      <w:r>
+        <w:rPr>
           <w:rFonts w:ascii="宋体" w:eastAsia="宋体" w:hAnsi="宋体" w:cs="Times New Roman" w:hint="eastAsia"/>
           <w:szCs w:val="21"/>
         </w:rPr>
-      </w:pPr>
-      <w:bookmarkStart w:id="11" w:name="_Toc356049387"/>
+        <w:t>已实现</w:t>
+      </w:r>
       <w:r>
         <w:rPr>
           <w:rFonts w:ascii="宋体" w:eastAsia="宋体" w:hAnsi="宋体" w:cs="Times New Roman" w:hint="eastAsia"/>
           <w:szCs w:val="21"/>
         </w:rPr>
-        <w:t>已实现</w:t>
-      </w:r>
-      <w:r>
-        <w:rPr>
-          <w:rFonts w:ascii="宋体" w:eastAsia="宋体" w:hAnsi="宋体" w:cs="Times New Roman" w:hint="eastAsia"/>
-          <w:szCs w:val="21"/>
-        </w:rPr>
         <w:t>接口</w:t>
       </w:r>
-      <w:bookmarkEnd w:id="11"/>
+      <w:bookmarkEnd w:id="12"/>
     </w:p>
     <w:p>
       <w:pPr>
@@ -3371,39 +3437,48 @@
         <w:keepNext/>
         <w:ind w:left="426" w:firstLineChars="269" w:firstLine="565"/>
         <w:jc w:val="left"/>
-        <w:rPr>
-          <w:rFonts w:hint="eastAsia"/>
-        </w:rPr>
-      </w:pPr>
-      <w:r>
-        <w:rPr>
-          <w:rFonts w:hint="eastAsia"/>
-        </w:rPr>
-      </w:r>
+      </w:pPr>
       <w:r>
         <w:pict>
           <v:shapetype id="_x0000_t202" coordsize="21600,21600" o:spt="202" path="m,l,21600r21600,l21600,xe">
             <v:stroke joinstyle="miter"/>
             <v:path gradientshapeok="t" o:connecttype="rect"/>
           </v:shapetype>
-          <v:shape id="_x0000_s1028" type="#_x0000_t202" style="width:363.2pt;height:570.65pt;mso-left-percent:-10001;mso-top-percent:-10001;mso-position-horizontal:absolute;mso-position-horizontal-relative:char;mso-position-vertical:absolute;mso-position-vertical-relative:line;mso-left-percent:-10001;mso-top-percent:-10001">
-            <v:textbox style="mso-next-textbox:#_x0000_s1028">
+          <v:shape id="_x0000_s1026" type="#_x0000_t202" style="width:363.2pt;height:570.65pt;mso-left-percent:-10001;mso-top-percent:-10001;mso-position-horizontal:absolute;mso-position-horizontal-relative:char;mso-position-vertical:absolute;mso-position-vertical-relative:line;mso-left-percent:-10001;mso-top-percent:-10001">
+            <v:textbox style="mso-next-textbox:#_x0000_s1026">
               <w:txbxContent>
                 <w:p>
                   <w:pPr>
                     <w:rPr>
+                      <w:sz w:val="18"/>
+                      <w:szCs w:val="18"/>
+                    </w:rPr>
+                  </w:pPr>
+                  <w:r>
+                    <w:rPr>
                       <w:rFonts w:hint="eastAsia"/>
                       <w:sz w:val="18"/>
                       <w:szCs w:val="18"/>
                     </w:rPr>
-                  </w:pPr>
+                    <w:t>[</w:t>
+                  </w:r>
+                  <w:proofErr w:type="spellStart"/>
                   <w:r>
                     <w:rPr>
                       <w:rFonts w:hint="eastAsia"/>
                       <w:sz w:val="18"/>
                       <w:szCs w:val="18"/>
                     </w:rPr>
-                    <w:t>[WebMethod(Description = "</w:t>
+                    <w:t>WebMethod</w:t>
+                  </w:r>
+                  <w:proofErr w:type="spellEnd"/>
+                  <w:r>
+                    <w:rPr>
+                      <w:rFonts w:hint="eastAsia"/>
+                      <w:sz w:val="18"/>
+                      <w:szCs w:val="18"/>
+                    </w:rPr>
+                    <w:t>(Description = "</w:t>
                   </w:r>
                   <w:r>
                     <w:rPr>
@@ -3443,7 +3518,39 @@
                       <w:sz w:val="18"/>
                       <w:szCs w:val="18"/>
                     </w:rPr>
-                    <w:t xml:space="preserve"> XmlDocument HelloWorld()</w:t>
+                    <w:t xml:space="preserve"> </w:t>
+                  </w:r>
+                  <w:proofErr w:type="spellStart"/>
+                  <w:r>
+                    <w:rPr>
+                      <w:sz w:val="18"/>
+                      <w:szCs w:val="18"/>
+                    </w:rPr>
+                    <w:t>XmlDocument</w:t>
+                  </w:r>
+                  <w:proofErr w:type="spellEnd"/>
+                  <w:r>
+                    <w:rPr>
+                      <w:sz w:val="18"/>
+                      <w:szCs w:val="18"/>
+                    </w:rPr>
+                    <w:t xml:space="preserve"> </w:t>
+                  </w:r>
+                  <w:proofErr w:type="spellStart"/>
+                  <w:r>
+                    <w:rPr>
+                      <w:sz w:val="18"/>
+                      <w:szCs w:val="18"/>
+                    </w:rPr>
+                    <w:t>HelloWorld</w:t>
+                  </w:r>
+                  <w:proofErr w:type="spellEnd"/>
+                  <w:r>
+                    <w:rPr>
+                      <w:sz w:val="18"/>
+                      <w:szCs w:val="18"/>
+                    </w:rPr>
+                    <w:t>()</w:t>
                   </w:r>
                 </w:p>
                 <w:p>
@@ -3457,18 +3564,35 @@
                 <w:p>
                   <w:pPr>
                     <w:rPr>
+                      <w:sz w:val="18"/>
+                      <w:szCs w:val="18"/>
+                    </w:rPr>
+                  </w:pPr>
+                  <w:r>
+                    <w:rPr>
                       <w:rFonts w:hint="eastAsia"/>
                       <w:sz w:val="18"/>
                       <w:szCs w:val="18"/>
                     </w:rPr>
-                  </w:pPr>
+                    <w:t>[</w:t>
+                  </w:r>
+                  <w:proofErr w:type="spellStart"/>
                   <w:r>
                     <w:rPr>
                       <w:rFonts w:hint="eastAsia"/>
                       <w:sz w:val="18"/>
                       <w:szCs w:val="18"/>
                     </w:rPr>
-                    <w:t>[WebMethod(Description = "</w:t>
+                    <w:t>WebMethod</w:t>
+                  </w:r>
+                  <w:proofErr w:type="spellEnd"/>
+                  <w:r>
+                    <w:rPr>
+                      <w:rFonts w:hint="eastAsia"/>
+                      <w:sz w:val="18"/>
+                      <w:szCs w:val="18"/>
+                    </w:rPr>
+                    <w:t>(Description = "</w:t>
                   </w:r>
                   <w:r>
                     <w:rPr>
@@ -3508,7 +3632,39 @@
                       <w:sz w:val="18"/>
                       <w:szCs w:val="18"/>
                     </w:rPr>
-                    <w:t xml:space="preserve"> XmlDocument Login(string loginName, string password)</w:t>
+                    <w:t xml:space="preserve"> </w:t>
+                  </w:r>
+                  <w:proofErr w:type="spellStart"/>
+                  <w:r>
+                    <w:rPr>
+                      <w:sz w:val="18"/>
+                      <w:szCs w:val="18"/>
+                    </w:rPr>
+                    <w:t>XmlDocument</w:t>
+                  </w:r>
+                  <w:proofErr w:type="spellEnd"/>
+                  <w:r>
+                    <w:rPr>
+                      <w:sz w:val="18"/>
+                      <w:szCs w:val="18"/>
+                    </w:rPr>
+                    <w:t xml:space="preserve"> Login(string </w:t>
+                  </w:r>
+                  <w:proofErr w:type="spellStart"/>
+                  <w:r>
+                    <w:rPr>
+                      <w:sz w:val="18"/>
+                      <w:szCs w:val="18"/>
+                    </w:rPr>
+                    <w:t>loginName</w:t>
+                  </w:r>
+                  <w:proofErr w:type="spellEnd"/>
+                  <w:r>
+                    <w:rPr>
+                      <w:sz w:val="18"/>
+                      <w:szCs w:val="18"/>
+                    </w:rPr>
+                    <w:t>, string password)</w:t>
                   </w:r>
                 </w:p>
                 <w:p>
@@ -3522,18 +3678,35 @@
                 <w:p>
                   <w:pPr>
                     <w:rPr>
+                      <w:sz w:val="18"/>
+                      <w:szCs w:val="18"/>
+                    </w:rPr>
+                  </w:pPr>
+                  <w:r>
+                    <w:rPr>
                       <w:rFonts w:hint="eastAsia"/>
                       <w:sz w:val="18"/>
                       <w:szCs w:val="18"/>
                     </w:rPr>
-                  </w:pPr>
+                    <w:t>[</w:t>
+                  </w:r>
+                  <w:proofErr w:type="spellStart"/>
                   <w:r>
                     <w:rPr>
                       <w:rFonts w:hint="eastAsia"/>
                       <w:sz w:val="18"/>
                       <w:szCs w:val="18"/>
                     </w:rPr>
-                    <w:t>[WebMethod(Description = "</w:t>
+                    <w:t>WebMethod</w:t>
+                  </w:r>
+                  <w:proofErr w:type="spellEnd"/>
+                  <w:r>
+                    <w:rPr>
+                      <w:rFonts w:hint="eastAsia"/>
+                      <w:sz w:val="18"/>
+                      <w:szCs w:val="18"/>
+                    </w:rPr>
+                    <w:t>(Description = "</w:t>
                   </w:r>
                   <w:r>
                     <w:rPr>
@@ -3573,7 +3746,55 @@
                       <w:sz w:val="18"/>
                       <w:szCs w:val="18"/>
                     </w:rPr>
-                    <w:t xml:space="preserve"> XmlDocument Regist(string userString, string password)</w:t>
+                    <w:t xml:space="preserve"> </w:t>
+                  </w:r>
+                  <w:proofErr w:type="spellStart"/>
+                  <w:r>
+                    <w:rPr>
+                      <w:sz w:val="18"/>
+                      <w:szCs w:val="18"/>
+                    </w:rPr>
+                    <w:t>XmlDocument</w:t>
+                  </w:r>
+                  <w:proofErr w:type="spellEnd"/>
+                  <w:r>
+                    <w:rPr>
+                      <w:sz w:val="18"/>
+                      <w:szCs w:val="18"/>
+                    </w:rPr>
+                    <w:t xml:space="preserve"> </w:t>
+                  </w:r>
+                  <w:proofErr w:type="spellStart"/>
+                  <w:r>
+                    <w:rPr>
+                      <w:sz w:val="18"/>
+                      <w:szCs w:val="18"/>
+                    </w:rPr>
+                    <w:t>Regist</w:t>
+                  </w:r>
+                  <w:proofErr w:type="spellEnd"/>
+                  <w:r>
+                    <w:rPr>
+                      <w:sz w:val="18"/>
+                      <w:szCs w:val="18"/>
+                    </w:rPr>
+                    <w:t xml:space="preserve">(string </w:t>
+                  </w:r>
+                  <w:proofErr w:type="spellStart"/>
+                  <w:r>
+                    <w:rPr>
+                      <w:sz w:val="18"/>
+                      <w:szCs w:val="18"/>
+                    </w:rPr>
+                    <w:t>userString</w:t>
+                  </w:r>
+                  <w:proofErr w:type="spellEnd"/>
+                  <w:r>
+                    <w:rPr>
+                      <w:sz w:val="18"/>
+                      <w:szCs w:val="18"/>
+                    </w:rPr>
+                    <w:t>, string password)</w:t>
                   </w:r>
                 </w:p>
                 <w:p>
@@ -3587,18 +3808,35 @@
                 <w:p>
                   <w:pPr>
                     <w:rPr>
+                      <w:sz w:val="18"/>
+                      <w:szCs w:val="18"/>
+                    </w:rPr>
+                  </w:pPr>
+                  <w:r>
+                    <w:rPr>
                       <w:rFonts w:hint="eastAsia"/>
                       <w:sz w:val="18"/>
                       <w:szCs w:val="18"/>
                     </w:rPr>
-                  </w:pPr>
+                    <w:t>[</w:t>
+                  </w:r>
+                  <w:proofErr w:type="spellStart"/>
                   <w:r>
                     <w:rPr>
                       <w:rFonts w:hint="eastAsia"/>
                       <w:sz w:val="18"/>
                       <w:szCs w:val="18"/>
                     </w:rPr>
-                    <w:t>[WebMethod(Description = "</w:t>
+                    <w:t>WebMethod</w:t>
+                  </w:r>
+                  <w:proofErr w:type="spellEnd"/>
+                  <w:r>
+                    <w:rPr>
+                      <w:rFonts w:hint="eastAsia"/>
+                      <w:sz w:val="18"/>
+                      <w:szCs w:val="18"/>
+                    </w:rPr>
+                    <w:t>(Description = "</w:t>
                   </w:r>
                   <w:r>
                     <w:rPr>
@@ -3654,7 +3892,39 @@
                       <w:sz w:val="18"/>
                       <w:szCs w:val="18"/>
                     </w:rPr>
-                    <w:t xml:space="preserve"> XmlDocument GetSights()</w:t>
+                    <w:t xml:space="preserve"> </w:t>
+                  </w:r>
+                  <w:proofErr w:type="spellStart"/>
+                  <w:r>
+                    <w:rPr>
+                      <w:sz w:val="18"/>
+                      <w:szCs w:val="18"/>
+                    </w:rPr>
+                    <w:t>XmlDocument</w:t>
+                  </w:r>
+                  <w:proofErr w:type="spellEnd"/>
+                  <w:r>
+                    <w:rPr>
+                      <w:sz w:val="18"/>
+                      <w:szCs w:val="18"/>
+                    </w:rPr>
+                    <w:t xml:space="preserve"> </w:t>
+                  </w:r>
+                  <w:proofErr w:type="spellStart"/>
+                  <w:r>
+                    <w:rPr>
+                      <w:sz w:val="18"/>
+                      <w:szCs w:val="18"/>
+                    </w:rPr>
+                    <w:t>GetSights</w:t>
+                  </w:r>
+                  <w:proofErr w:type="spellEnd"/>
+                  <w:r>
+                    <w:rPr>
+                      <w:sz w:val="18"/>
+                      <w:szCs w:val="18"/>
+                    </w:rPr>
+                    <w:t>()</w:t>
                   </w:r>
                 </w:p>
                 <w:p>
@@ -3668,18 +3938,35 @@
                 <w:p>
                   <w:pPr>
                     <w:rPr>
+                      <w:sz w:val="18"/>
+                      <w:szCs w:val="18"/>
+                    </w:rPr>
+                  </w:pPr>
+                  <w:r>
+                    <w:rPr>
                       <w:rFonts w:hint="eastAsia"/>
                       <w:sz w:val="18"/>
                       <w:szCs w:val="18"/>
                     </w:rPr>
-                  </w:pPr>
+                    <w:t>[</w:t>
+                  </w:r>
+                  <w:proofErr w:type="spellStart"/>
                   <w:r>
                     <w:rPr>
                       <w:rFonts w:hint="eastAsia"/>
                       <w:sz w:val="18"/>
                       <w:szCs w:val="18"/>
                     </w:rPr>
-                    <w:t>[WebMethod(Description = "</w:t>
+                    <w:t>WebMethod</w:t>
+                  </w:r>
+                  <w:proofErr w:type="spellEnd"/>
+                  <w:r>
+                    <w:rPr>
+                      <w:rFonts w:hint="eastAsia"/>
+                      <w:sz w:val="18"/>
+                      <w:szCs w:val="18"/>
+                    </w:rPr>
+                    <w:t>(Description = "</w:t>
                   </w:r>
                   <w:r>
                     <w:rPr>
@@ -3745,7 +4032,55 @@
                       <w:sz w:val="18"/>
                       <w:szCs w:val="18"/>
                     </w:rPr>
-                    <w:t xml:space="preserve"> XmlDocument GetSightBySightId(string sightId)</w:t>
+                    <w:t xml:space="preserve"> </w:t>
+                  </w:r>
+                  <w:proofErr w:type="spellStart"/>
+                  <w:r>
+                    <w:rPr>
+                      <w:sz w:val="18"/>
+                      <w:szCs w:val="18"/>
+                    </w:rPr>
+                    <w:t>XmlDocument</w:t>
+                  </w:r>
+                  <w:proofErr w:type="spellEnd"/>
+                  <w:r>
+                    <w:rPr>
+                      <w:sz w:val="18"/>
+                      <w:szCs w:val="18"/>
+                    </w:rPr>
+                    <w:t xml:space="preserve"> </w:t>
+                  </w:r>
+                  <w:proofErr w:type="spellStart"/>
+                  <w:r>
+                    <w:rPr>
+                      <w:sz w:val="18"/>
+                      <w:szCs w:val="18"/>
+                    </w:rPr>
+                    <w:t>GetSightBySightId</w:t>
+                  </w:r>
+                  <w:proofErr w:type="spellEnd"/>
+                  <w:r>
+                    <w:rPr>
+                      <w:sz w:val="18"/>
+                      <w:szCs w:val="18"/>
+                    </w:rPr>
+                    <w:t xml:space="preserve">(string </w:t>
+                  </w:r>
+                  <w:proofErr w:type="spellStart"/>
+                  <w:r>
+                    <w:rPr>
+                      <w:sz w:val="18"/>
+                      <w:szCs w:val="18"/>
+                    </w:rPr>
+                    <w:t>sightId</w:t>
+                  </w:r>
+                  <w:proofErr w:type="spellEnd"/>
+                  <w:r>
+                    <w:rPr>
+                      <w:sz w:val="18"/>
+                      <w:szCs w:val="18"/>
+                    </w:rPr>
+                    <w:t>)</w:t>
                   </w:r>
                 </w:p>
                 <w:p>
@@ -3759,18 +4094,35 @@
                 <w:p>
                   <w:pPr>
                     <w:rPr>
+                      <w:sz w:val="18"/>
+                      <w:szCs w:val="18"/>
+                    </w:rPr>
+                  </w:pPr>
+                  <w:r>
+                    <w:rPr>
                       <w:rFonts w:hint="eastAsia"/>
                       <w:sz w:val="18"/>
                       <w:szCs w:val="18"/>
                     </w:rPr>
-                  </w:pPr>
+                    <w:t>[</w:t>
+                  </w:r>
+                  <w:proofErr w:type="spellStart"/>
                   <w:r>
                     <w:rPr>
                       <w:rFonts w:hint="eastAsia"/>
                       <w:sz w:val="18"/>
                       <w:szCs w:val="18"/>
                     </w:rPr>
-                    <w:t>[WebMethod(Description = "</w:t>
+                    <w:t>WebMethod</w:t>
+                  </w:r>
+                  <w:proofErr w:type="spellEnd"/>
+                  <w:r>
+                    <w:rPr>
+                      <w:rFonts w:hint="eastAsia"/>
+                      <w:sz w:val="18"/>
+                      <w:szCs w:val="18"/>
+                    </w:rPr>
+                    <w:t>(Description = "</w:t>
                   </w:r>
                   <w:r>
                     <w:rPr>
@@ -3810,7 +4162,55 @@
                       <w:sz w:val="18"/>
                       <w:szCs w:val="18"/>
                     </w:rPr>
-                    <w:t xml:space="preserve"> XmlDocument GetPictureByPictureId(string pictureId)</w:t>
+                    <w:t xml:space="preserve"> </w:t>
+                  </w:r>
+                  <w:proofErr w:type="spellStart"/>
+                  <w:r>
+                    <w:rPr>
+                      <w:sz w:val="18"/>
+                      <w:szCs w:val="18"/>
+                    </w:rPr>
+                    <w:t>XmlDocument</w:t>
+                  </w:r>
+                  <w:proofErr w:type="spellEnd"/>
+                  <w:r>
+                    <w:rPr>
+                      <w:sz w:val="18"/>
+                      <w:szCs w:val="18"/>
+                    </w:rPr>
+                    <w:t xml:space="preserve"> </w:t>
+                  </w:r>
+                  <w:proofErr w:type="spellStart"/>
+                  <w:r>
+                    <w:rPr>
+                      <w:sz w:val="18"/>
+                      <w:szCs w:val="18"/>
+                    </w:rPr>
+                    <w:t>GetPictureByPictureId</w:t>
+                  </w:r>
+                  <w:proofErr w:type="spellEnd"/>
+                  <w:r>
+                    <w:rPr>
+                      <w:sz w:val="18"/>
+                      <w:szCs w:val="18"/>
+                    </w:rPr>
+                    <w:t xml:space="preserve">(string </w:t>
+                  </w:r>
+                  <w:proofErr w:type="spellStart"/>
+                  <w:r>
+                    <w:rPr>
+                      <w:sz w:val="18"/>
+                      <w:szCs w:val="18"/>
+                    </w:rPr>
+                    <w:t>pictureId</w:t>
+                  </w:r>
+                  <w:proofErr w:type="spellEnd"/>
+                  <w:r>
+                    <w:rPr>
+                      <w:sz w:val="18"/>
+                      <w:szCs w:val="18"/>
+                    </w:rPr>
+                    <w:t>)</w:t>
                   </w:r>
                 </w:p>
                 <w:p>
@@ -3824,18 +4224,35 @@
                 <w:p>
                   <w:pPr>
                     <w:rPr>
+                      <w:sz w:val="18"/>
+                      <w:szCs w:val="18"/>
+                    </w:rPr>
+                  </w:pPr>
+                  <w:r>
+                    <w:rPr>
                       <w:rFonts w:hint="eastAsia"/>
                       <w:sz w:val="18"/>
                       <w:szCs w:val="18"/>
                     </w:rPr>
-                  </w:pPr>
+                    <w:t>[</w:t>
+                  </w:r>
+                  <w:proofErr w:type="spellStart"/>
                   <w:r>
                     <w:rPr>
                       <w:rFonts w:hint="eastAsia"/>
                       <w:sz w:val="18"/>
                       <w:szCs w:val="18"/>
                     </w:rPr>
-                    <w:t>[WebMethod(Description = "</w:t>
+                    <w:t>WebMethod</w:t>
+                  </w:r>
+                  <w:proofErr w:type="spellEnd"/>
+                  <w:r>
+                    <w:rPr>
+                      <w:rFonts w:hint="eastAsia"/>
+                      <w:sz w:val="18"/>
+                      <w:szCs w:val="18"/>
+                    </w:rPr>
+                    <w:t>(Description = "</w:t>
                   </w:r>
                   <w:r>
                     <w:rPr>
@@ -3875,7 +4292,55 @@
                       <w:sz w:val="18"/>
                       <w:szCs w:val="18"/>
                     </w:rPr>
-                    <w:t xml:space="preserve"> XmlDocument GetBlogByBlogId(string blogId)</w:t>
+                    <w:t xml:space="preserve"> </w:t>
+                  </w:r>
+                  <w:proofErr w:type="spellStart"/>
+                  <w:r>
+                    <w:rPr>
+                      <w:sz w:val="18"/>
+                      <w:szCs w:val="18"/>
+                    </w:rPr>
+                    <w:t>XmlDocument</w:t>
+                  </w:r>
+                  <w:proofErr w:type="spellEnd"/>
+                  <w:r>
+                    <w:rPr>
+                      <w:sz w:val="18"/>
+                      <w:szCs w:val="18"/>
+                    </w:rPr>
+                    <w:t xml:space="preserve"> </w:t>
+                  </w:r>
+                  <w:proofErr w:type="spellStart"/>
+                  <w:r>
+                    <w:rPr>
+                      <w:sz w:val="18"/>
+                      <w:szCs w:val="18"/>
+                    </w:rPr>
+                    <w:t>GetBlogByBlogId</w:t>
+                  </w:r>
+                  <w:proofErr w:type="spellEnd"/>
+                  <w:r>
+                    <w:rPr>
+                      <w:sz w:val="18"/>
+                      <w:szCs w:val="18"/>
+                    </w:rPr>
+                    <w:t xml:space="preserve">(string </w:t>
+                  </w:r>
+                  <w:proofErr w:type="spellStart"/>
+                  <w:r>
+                    <w:rPr>
+                      <w:sz w:val="18"/>
+                      <w:szCs w:val="18"/>
+                    </w:rPr>
+                    <w:t>blogId</w:t>
+                  </w:r>
+                  <w:proofErr w:type="spellEnd"/>
+                  <w:r>
+                    <w:rPr>
+                      <w:sz w:val="18"/>
+                      <w:szCs w:val="18"/>
+                    </w:rPr>
+                    <w:t>)</w:t>
                   </w:r>
                 </w:p>
                 <w:p>
@@ -3889,18 +4354,35 @@
                 <w:p>
                   <w:pPr>
                     <w:rPr>
+                      <w:sz w:val="18"/>
+                      <w:szCs w:val="18"/>
+                    </w:rPr>
+                  </w:pPr>
+                  <w:r>
+                    <w:rPr>
                       <w:rFonts w:hint="eastAsia"/>
                       <w:sz w:val="18"/>
                       <w:szCs w:val="18"/>
                     </w:rPr>
-                  </w:pPr>
+                    <w:t>[</w:t>
+                  </w:r>
+                  <w:proofErr w:type="spellStart"/>
                   <w:r>
                     <w:rPr>
                       <w:rFonts w:hint="eastAsia"/>
                       <w:sz w:val="18"/>
                       <w:szCs w:val="18"/>
                     </w:rPr>
-                    <w:t>[WebMethod(Description = "</w:t>
+                    <w:t>WebMethod</w:t>
+                  </w:r>
+                  <w:proofErr w:type="spellEnd"/>
+                  <w:r>
+                    <w:rPr>
+                      <w:rFonts w:hint="eastAsia"/>
+                      <w:sz w:val="18"/>
+                      <w:szCs w:val="18"/>
+                    </w:rPr>
+                    <w:t>(Description = "</w:t>
                   </w:r>
                   <w:r>
                     <w:rPr>
@@ -3940,7 +4422,55 @@
                       <w:sz w:val="18"/>
                       <w:szCs w:val="18"/>
                     </w:rPr>
-                    <w:t xml:space="preserve"> XmlDocument GetToursByUserId(string userId)</w:t>
+                    <w:t xml:space="preserve"> </w:t>
+                  </w:r>
+                  <w:proofErr w:type="spellStart"/>
+                  <w:r>
+                    <w:rPr>
+                      <w:sz w:val="18"/>
+                      <w:szCs w:val="18"/>
+                    </w:rPr>
+                    <w:t>XmlDocument</w:t>
+                  </w:r>
+                  <w:proofErr w:type="spellEnd"/>
+                  <w:r>
+                    <w:rPr>
+                      <w:sz w:val="18"/>
+                      <w:szCs w:val="18"/>
+                    </w:rPr>
+                    <w:t xml:space="preserve"> </w:t>
+                  </w:r>
+                  <w:proofErr w:type="spellStart"/>
+                  <w:r>
+                    <w:rPr>
+                      <w:sz w:val="18"/>
+                      <w:szCs w:val="18"/>
+                    </w:rPr>
+                    <w:t>GetToursByUserId</w:t>
+                  </w:r>
+                  <w:proofErr w:type="spellEnd"/>
+                  <w:r>
+                    <w:rPr>
+                      <w:sz w:val="18"/>
+                      <w:szCs w:val="18"/>
+                    </w:rPr>
+                    <w:t xml:space="preserve">(string </w:t>
+                  </w:r>
+                  <w:proofErr w:type="spellStart"/>
+                  <w:r>
+                    <w:rPr>
+                      <w:sz w:val="18"/>
+                      <w:szCs w:val="18"/>
+                    </w:rPr>
+                    <w:t>userId</w:t>
+                  </w:r>
+                  <w:proofErr w:type="spellEnd"/>
+                  <w:r>
+                    <w:rPr>
+                      <w:sz w:val="18"/>
+                      <w:szCs w:val="18"/>
+                    </w:rPr>
+                    <w:t>)</w:t>
                   </w:r>
                 </w:p>
                 <w:p>
@@ -3954,18 +4484,35 @@
                 <w:p>
                   <w:pPr>
                     <w:rPr>
+                      <w:sz w:val="18"/>
+                      <w:szCs w:val="18"/>
+                    </w:rPr>
+                  </w:pPr>
+                  <w:r>
+                    <w:rPr>
                       <w:rFonts w:hint="eastAsia"/>
                       <w:sz w:val="18"/>
                       <w:szCs w:val="18"/>
                     </w:rPr>
-                  </w:pPr>
+                    <w:t>[</w:t>
+                  </w:r>
+                  <w:proofErr w:type="spellStart"/>
                   <w:r>
                     <w:rPr>
                       <w:rFonts w:hint="eastAsia"/>
                       <w:sz w:val="18"/>
                       <w:szCs w:val="18"/>
                     </w:rPr>
-                    <w:t>[WebMethod(Description = "</w:t>
+                    <w:t>WebMethod</w:t>
+                  </w:r>
+                  <w:proofErr w:type="spellEnd"/>
+                  <w:r>
+                    <w:rPr>
+                      <w:rFonts w:hint="eastAsia"/>
+                      <w:sz w:val="18"/>
+                      <w:szCs w:val="18"/>
+                    </w:rPr>
+                    <w:t>(Description = "</w:t>
                   </w:r>
                   <w:r>
                     <w:rPr>
@@ -4005,7 +4552,55 @@
                       <w:sz w:val="18"/>
                       <w:szCs w:val="18"/>
                     </w:rPr>
-                    <w:t xml:space="preserve"> XmlDocument GetTourByTourId(string tourId)</w:t>
+                    <w:t xml:space="preserve"> </w:t>
+                  </w:r>
+                  <w:proofErr w:type="spellStart"/>
+                  <w:r>
+                    <w:rPr>
+                      <w:sz w:val="18"/>
+                      <w:szCs w:val="18"/>
+                    </w:rPr>
+                    <w:t>XmlDocument</w:t>
+                  </w:r>
+                  <w:proofErr w:type="spellEnd"/>
+                  <w:r>
+                    <w:rPr>
+                      <w:sz w:val="18"/>
+                      <w:szCs w:val="18"/>
+                    </w:rPr>
+                    <w:t xml:space="preserve"> </w:t>
+                  </w:r>
+                  <w:proofErr w:type="spellStart"/>
+                  <w:r>
+                    <w:rPr>
+                      <w:sz w:val="18"/>
+                      <w:szCs w:val="18"/>
+                    </w:rPr>
+                    <w:t>GetTourByTourId</w:t>
+                  </w:r>
+                  <w:proofErr w:type="spellEnd"/>
+                  <w:r>
+                    <w:rPr>
+                      <w:sz w:val="18"/>
+                      <w:szCs w:val="18"/>
+                    </w:rPr>
+                    <w:t xml:space="preserve">(string </w:t>
+                  </w:r>
+                  <w:proofErr w:type="spellStart"/>
+                  <w:r>
+                    <w:rPr>
+                      <w:sz w:val="18"/>
+                      <w:szCs w:val="18"/>
+                    </w:rPr>
+                    <w:t>tourId</w:t>
+                  </w:r>
+                  <w:proofErr w:type="spellEnd"/>
+                  <w:r>
+                    <w:rPr>
+                      <w:sz w:val="18"/>
+                      <w:szCs w:val="18"/>
+                    </w:rPr>
+                    <w:t>)</w:t>
                   </w:r>
                 </w:p>
                 <w:p>
@@ -4019,18 +4614,35 @@
                 <w:p>
                   <w:pPr>
                     <w:rPr>
+                      <w:sz w:val="18"/>
+                      <w:szCs w:val="18"/>
+                    </w:rPr>
+                  </w:pPr>
+                  <w:r>
+                    <w:rPr>
                       <w:rFonts w:hint="eastAsia"/>
                       <w:sz w:val="18"/>
                       <w:szCs w:val="18"/>
                     </w:rPr>
-                  </w:pPr>
+                    <w:t>[</w:t>
+                  </w:r>
+                  <w:proofErr w:type="spellStart"/>
                   <w:r>
                     <w:rPr>
                       <w:rFonts w:hint="eastAsia"/>
                       <w:sz w:val="18"/>
                       <w:szCs w:val="18"/>
                     </w:rPr>
-                    <w:t>[WebMethod(Description = "</w:t>
+                    <w:t>WebMethod</w:t>
+                  </w:r>
+                  <w:proofErr w:type="spellEnd"/>
+                  <w:r>
+                    <w:rPr>
+                      <w:rFonts w:hint="eastAsia"/>
+                      <w:sz w:val="18"/>
+                      <w:szCs w:val="18"/>
+                    </w:rPr>
+                    <w:t>(Description = "</w:t>
                   </w:r>
                   <w:r>
                     <w:rPr>
@@ -4070,7 +4682,71 @@
                       <w:sz w:val="18"/>
                       <w:szCs w:val="18"/>
                     </w:rPr>
-                    <w:t xml:space="preserve"> XmlDocument GetSubtourByTourIdAndSubtourId(string tourId, string subtourId)</w:t>
+                    <w:t xml:space="preserve"> </w:t>
+                  </w:r>
+                  <w:proofErr w:type="spellStart"/>
+                  <w:r>
+                    <w:rPr>
+                      <w:sz w:val="18"/>
+                      <w:szCs w:val="18"/>
+                    </w:rPr>
+                    <w:t>XmlDocument</w:t>
+                  </w:r>
+                  <w:proofErr w:type="spellEnd"/>
+                  <w:r>
+                    <w:rPr>
+                      <w:sz w:val="18"/>
+                      <w:szCs w:val="18"/>
+                    </w:rPr>
+                    <w:t xml:space="preserve"> </w:t>
+                  </w:r>
+                  <w:proofErr w:type="spellStart"/>
+                  <w:r>
+                    <w:rPr>
+                      <w:sz w:val="18"/>
+                      <w:szCs w:val="18"/>
+                    </w:rPr>
+                    <w:t>GetSubtourByTourIdAndSubtourId</w:t>
+                  </w:r>
+                  <w:proofErr w:type="spellEnd"/>
+                  <w:r>
+                    <w:rPr>
+                      <w:sz w:val="18"/>
+                      <w:szCs w:val="18"/>
+                    </w:rPr>
+                    <w:t xml:space="preserve">(string </w:t>
+                  </w:r>
+                  <w:proofErr w:type="spellStart"/>
+                  <w:r>
+                    <w:rPr>
+                      <w:sz w:val="18"/>
+                      <w:szCs w:val="18"/>
+                    </w:rPr>
+                    <w:t>tourId</w:t>
+                  </w:r>
+                  <w:proofErr w:type="spellEnd"/>
+                  <w:r>
+                    <w:rPr>
+                      <w:sz w:val="18"/>
+                      <w:szCs w:val="18"/>
+                    </w:rPr>
+                    <w:t xml:space="preserve">, string </w:t>
+                  </w:r>
+                  <w:proofErr w:type="spellStart"/>
+                  <w:r>
+                    <w:rPr>
+                      <w:sz w:val="18"/>
+                      <w:szCs w:val="18"/>
+                    </w:rPr>
+                    <w:t>subtourId</w:t>
+                  </w:r>
+                  <w:proofErr w:type="spellEnd"/>
+                  <w:r>
+                    <w:rPr>
+                      <w:sz w:val="18"/>
+                      <w:szCs w:val="18"/>
+                    </w:rPr>
+                    <w:t>)</w:t>
                   </w:r>
                 </w:p>
                 <w:p>
@@ -4084,18 +4760,35 @@
                 <w:p>
                   <w:pPr>
                     <w:rPr>
+                      <w:sz w:val="18"/>
+                      <w:szCs w:val="18"/>
+                    </w:rPr>
+                  </w:pPr>
+                  <w:r>
+                    <w:rPr>
                       <w:rFonts w:hint="eastAsia"/>
                       <w:sz w:val="18"/>
                       <w:szCs w:val="18"/>
                     </w:rPr>
-                  </w:pPr>
+                    <w:t>[</w:t>
+                  </w:r>
+                  <w:proofErr w:type="spellStart"/>
                   <w:r>
                     <w:rPr>
                       <w:rFonts w:hint="eastAsia"/>
                       <w:sz w:val="18"/>
                       <w:szCs w:val="18"/>
                     </w:rPr>
-                    <w:t>[WebMethod(Description = "</w:t>
+                    <w:t>WebMethod</w:t>
+                  </w:r>
+                  <w:proofErr w:type="spellEnd"/>
+                  <w:r>
+                    <w:rPr>
+                      <w:rFonts w:hint="eastAsia"/>
+                      <w:sz w:val="18"/>
+                      <w:szCs w:val="18"/>
+                    </w:rPr>
+                    <w:t>(Description = "</w:t>
                   </w:r>
                   <w:r>
                     <w:rPr>
@@ -4151,7 +4844,39 @@
                       <w:sz w:val="18"/>
                       <w:szCs w:val="18"/>
                     </w:rPr>
-                    <w:t xml:space="preserve"> XmlDocument GetSights2(string userId)</w:t>
+                    <w:t xml:space="preserve"> </w:t>
+                  </w:r>
+                  <w:proofErr w:type="spellStart"/>
+                  <w:r>
+                    <w:rPr>
+                      <w:sz w:val="18"/>
+                      <w:szCs w:val="18"/>
+                    </w:rPr>
+                    <w:t>XmlDocument</w:t>
+                  </w:r>
+                  <w:proofErr w:type="spellEnd"/>
+                  <w:r>
+                    <w:rPr>
+                      <w:sz w:val="18"/>
+                      <w:szCs w:val="18"/>
+                    </w:rPr>
+                    <w:t xml:space="preserve"> GetSights2(string </w:t>
+                  </w:r>
+                  <w:proofErr w:type="spellStart"/>
+                  <w:r>
+                    <w:rPr>
+                      <w:sz w:val="18"/>
+                      <w:szCs w:val="18"/>
+                    </w:rPr>
+                    <w:t>userId</w:t>
+                  </w:r>
+                  <w:proofErr w:type="spellEnd"/>
+                  <w:r>
+                    <w:rPr>
+                      <w:sz w:val="18"/>
+                      <w:szCs w:val="18"/>
+                    </w:rPr>
+                    <w:t>)</w:t>
                   </w:r>
                 </w:p>
                 <w:p>
@@ -4165,18 +4890,35 @@
                 <w:p>
                   <w:pPr>
                     <w:rPr>
+                      <w:sz w:val="18"/>
+                      <w:szCs w:val="18"/>
+                    </w:rPr>
+                  </w:pPr>
+                  <w:r>
+                    <w:rPr>
                       <w:rFonts w:hint="eastAsia"/>
                       <w:sz w:val="18"/>
                       <w:szCs w:val="18"/>
                     </w:rPr>
-                  </w:pPr>
+                    <w:t>[</w:t>
+                  </w:r>
+                  <w:proofErr w:type="spellStart"/>
                   <w:r>
                     <w:rPr>
                       <w:rFonts w:hint="eastAsia"/>
                       <w:sz w:val="18"/>
                       <w:szCs w:val="18"/>
                     </w:rPr>
-                    <w:t>[WebMethod(Description = "</w:t>
+                    <w:t>WebMethod</w:t>
+                  </w:r>
+                  <w:proofErr w:type="spellEnd"/>
+                  <w:r>
+                    <w:rPr>
+                      <w:rFonts w:hint="eastAsia"/>
+                      <w:sz w:val="18"/>
+                      <w:szCs w:val="18"/>
+                    </w:rPr>
+                    <w:t>(Description = "</w:t>
                   </w:r>
                   <w:r>
                     <w:rPr>
@@ -4242,7 +4984,55 @@
                       <w:sz w:val="18"/>
                       <w:szCs w:val="18"/>
                     </w:rPr>
-                    <w:t xml:space="preserve"> XmlDocument GetSightBySightId2(string sightId, string userId)</w:t>
+                    <w:t xml:space="preserve"> </w:t>
+                  </w:r>
+                  <w:proofErr w:type="spellStart"/>
+                  <w:r>
+                    <w:rPr>
+                      <w:sz w:val="18"/>
+                      <w:szCs w:val="18"/>
+                    </w:rPr>
+                    <w:t>XmlDocument</w:t>
+                  </w:r>
+                  <w:proofErr w:type="spellEnd"/>
+                  <w:r>
+                    <w:rPr>
+                      <w:sz w:val="18"/>
+                      <w:szCs w:val="18"/>
+                    </w:rPr>
+                    <w:t xml:space="preserve"> GetSightBySightId2(string </w:t>
+                  </w:r>
+                  <w:proofErr w:type="spellStart"/>
+                  <w:r>
+                    <w:rPr>
+                      <w:sz w:val="18"/>
+                      <w:szCs w:val="18"/>
+                    </w:rPr>
+                    <w:t>sightId</w:t>
+                  </w:r>
+                  <w:proofErr w:type="spellEnd"/>
+                  <w:r>
+                    <w:rPr>
+                      <w:sz w:val="18"/>
+                      <w:szCs w:val="18"/>
+                    </w:rPr>
+                    <w:t xml:space="preserve">, string </w:t>
+                  </w:r>
+                  <w:proofErr w:type="spellStart"/>
+                  <w:r>
+                    <w:rPr>
+                      <w:sz w:val="18"/>
+                      <w:szCs w:val="18"/>
+                    </w:rPr>
+                    <w:t>userId</w:t>
+                  </w:r>
+                  <w:proofErr w:type="spellEnd"/>
+                  <w:r>
+                    <w:rPr>
+                      <w:sz w:val="18"/>
+                      <w:szCs w:val="18"/>
+                    </w:rPr>
+                    <w:t>)</w:t>
                   </w:r>
                 </w:p>
               </w:txbxContent>
@@ -4263,19 +5053,19 @@
         <w:ind w:firstLineChars="0"/>
         <w:outlineLvl w:val="1"/>
         <w:rPr>
+          <w:rFonts w:ascii="宋体" w:eastAsia="宋体" w:hAnsi="宋体" w:cs="Times New Roman"/>
+          <w:szCs w:val="21"/>
+        </w:rPr>
+      </w:pPr>
+      <w:bookmarkStart w:id="13" w:name="_Toc356049388"/>
+      <w:r>
+        <w:rPr>
           <w:rFonts w:ascii="宋体" w:eastAsia="宋体" w:hAnsi="宋体" w:cs="Times New Roman" w:hint="eastAsia"/>
           <w:szCs w:val="21"/>
         </w:rPr>
-      </w:pPr>
-      <w:bookmarkStart w:id="12" w:name="_Toc356049388"/>
-      <w:r>
-        <w:rPr>
-          <w:rFonts w:ascii="宋体" w:eastAsia="宋体" w:hAnsi="宋体" w:cs="Times New Roman" w:hint="eastAsia"/>
-          <w:szCs w:val="21"/>
-        </w:rPr>
         <w:t>全部接口</w:t>
       </w:r>
-      <w:bookmarkEnd w:id="12"/>
+      <w:bookmarkEnd w:id="13"/>
     </w:p>
     <w:p>
       <w:pPr>
@@ -10129,7 +10919,7 @@
         <w:ind w:left="300"/>
         <w:jc w:val="left"/>
         <w:rPr>
-          <w:rFonts w:ascii="Verdana" w:hAnsi="Verdana" w:hint="eastAsia"/>
+          <w:rFonts w:ascii="Verdana" w:hAnsi="Verdana"/>
           <w:color w:val="000000"/>
           <w:sz w:val="18"/>
           <w:szCs w:val="18"/>
@@ -10211,7 +11001,7 @@
           <w:szCs w:val="28"/>
         </w:rPr>
       </w:pPr>
-      <w:bookmarkStart w:id="13" w:name="_Toc356049389"/>
+      <w:bookmarkStart w:id="14" w:name="_Toc356049389"/>
       <w:r>
         <w:rPr>
           <w:rFonts w:ascii="黑体" w:eastAsia="黑体" w:hAnsi="黑体" w:cs="Times New Roman" w:hint="eastAsia"/>
@@ -10221,7 +11011,7 @@
         </w:rPr>
         <w:t>Android客户端设计</w:t>
       </w:r>
-      <w:bookmarkEnd w:id="13"/>
+      <w:bookmarkEnd w:id="14"/>
     </w:p>
     <w:p>
       <w:pPr>
@@ -10238,10 +11028,10 @@
           <w:szCs w:val="21"/>
         </w:rPr>
       </w:pPr>
-      <w:bookmarkStart w:id="14" w:name="_Toc353960667"/>
-      <w:bookmarkStart w:id="15" w:name="_Toc356049390"/>
-      <w:bookmarkEnd w:id="14"/>
+      <w:bookmarkStart w:id="15" w:name="_Toc353960667"/>
+      <w:bookmarkStart w:id="16" w:name="_Toc356049390"/>
       <w:bookmarkEnd w:id="15"/>
+      <w:bookmarkEnd w:id="16"/>
     </w:p>
     <w:p>
       <w:pPr>
@@ -10257,8 +11047,8 @@
           <w:szCs w:val="21"/>
         </w:rPr>
       </w:pPr>
-      <w:bookmarkStart w:id="16" w:name="_Toc356049391"/>
-      <w:bookmarkStart w:id="17" w:name="_GoBack"/>
+      <w:bookmarkStart w:id="17" w:name="_Toc356049391"/>
+      <w:proofErr w:type="spellStart"/>
       <w:r>
         <w:rPr>
           <w:rFonts w:ascii="宋体" w:eastAsia="宋体" w:hAnsi="宋体" w:cs="Times New Roman" w:hint="eastAsia"/>
@@ -10266,9 +11056,9 @@
         </w:rPr>
         <w:t>ActionBar+Fragment</w:t>
       </w:r>
-      <w:bookmarkEnd w:id="16"/>
-    </w:p>
-    <w:bookmarkEnd w:id="17"/>
+      <w:bookmarkEnd w:id="17"/>
+      <w:proofErr w:type="spellEnd"/>
+    </w:p>
     <w:p>
       <w:pPr>
         <w:pStyle w:val="a7"/>
@@ -10283,7 +11073,39 @@
           <w:rFonts w:ascii="宋体" w:eastAsia="宋体" w:hAnsi="宋体" w:hint="eastAsia"/>
           <w:szCs w:val="21"/>
         </w:rPr>
-        <w:t>使用了ActionBar+Fragment技术实现了类似选项卡的界面，由于ActionBar是在Android3.0之后的SDK，而Fragment则是在Android4.0之后的SDK，因此本App最低支持的环境是Android4.0。</w:t>
+        <w:t>使用了</w:t>
+      </w:r>
+      <w:proofErr w:type="spellStart"/>
+      <w:r>
+        <w:rPr>
+          <w:rFonts w:ascii="宋体" w:eastAsia="宋体" w:hAnsi="宋体" w:hint="eastAsia"/>
+          <w:szCs w:val="21"/>
+        </w:rPr>
+        <w:t>ActionBar+Fragment</w:t>
+      </w:r>
+      <w:proofErr w:type="spellEnd"/>
+      <w:r>
+        <w:rPr>
+          <w:rFonts w:ascii="宋体" w:eastAsia="宋体" w:hAnsi="宋体" w:hint="eastAsia"/>
+          <w:szCs w:val="21"/>
+        </w:rPr>
+        <w:t>技术实现了类似选项卡的界面，由于</w:t>
+      </w:r>
+      <w:proofErr w:type="spellStart"/>
+      <w:r>
+        <w:rPr>
+          <w:rFonts w:ascii="宋体" w:eastAsia="宋体" w:hAnsi="宋体" w:hint="eastAsia"/>
+          <w:szCs w:val="21"/>
+        </w:rPr>
+        <w:t>ActionBar</w:t>
+      </w:r>
+      <w:proofErr w:type="spellEnd"/>
+      <w:r>
+        <w:rPr>
+          <w:rFonts w:ascii="宋体" w:eastAsia="宋体" w:hAnsi="宋体" w:hint="eastAsia"/>
+          <w:szCs w:val="21"/>
+        </w:rPr>
+        <w:t>是在Android3.0之后的SDK，而Fragment则是在Android4.0之后的SDK，因此本App最低支持的环境是Android4.0。</w:t>
       </w:r>
     </w:p>
     <w:p>
@@ -10301,6 +11123,7 @@
         </w:rPr>
       </w:pPr>
       <w:bookmarkStart w:id="18" w:name="_Toc356049392"/>
+      <w:proofErr w:type="spellStart"/>
       <w:r>
         <w:rPr>
           <w:rFonts w:ascii="宋体" w:eastAsia="宋体" w:hAnsi="宋体" w:cs="Times New Roman" w:hint="eastAsia"/>
@@ -10309,6 +11132,7 @@
         <w:t>ListView+ArrayAdapter</w:t>
       </w:r>
       <w:bookmarkEnd w:id="18"/>
+      <w:proofErr w:type="spellEnd"/>
     </w:p>
     <w:p>
       <w:pPr>
@@ -10324,38 +11148,55 @@
           <w:rFonts w:ascii="宋体" w:eastAsia="宋体" w:hAnsi="宋体" w:hint="eastAsia"/>
           <w:szCs w:val="21"/>
         </w:rPr>
-        <w:t>列表数据的展示通过ListView控件实现，而后台数据</w:t>
-      </w:r>
+        <w:t>列表数据的展示通过</w:t>
+      </w:r>
+      <w:proofErr w:type="spellStart"/>
       <w:r>
         <w:rPr>
           <w:rFonts w:ascii="宋体" w:eastAsia="宋体" w:hAnsi="宋体" w:hint="eastAsia"/>
           <w:szCs w:val="21"/>
         </w:rPr>
-        <w:t>的缓存与绑定</w:t>
-      </w:r>
+        <w:t>ListView</w:t>
+      </w:r>
+      <w:proofErr w:type="spellEnd"/>
       <w:r>
         <w:rPr>
           <w:rFonts w:ascii="宋体" w:eastAsia="宋体" w:hAnsi="宋体" w:hint="eastAsia"/>
           <w:szCs w:val="21"/>
         </w:rPr>
-        <w:t>则</w:t>
-      </w:r>
-      <w:proofErr w:type="gramStart"/>
+        <w:t>控件实现，而后台数据</w:t>
+      </w:r>
       <w:r>
         <w:rPr>
           <w:rFonts w:ascii="宋体" w:eastAsia="宋体" w:hAnsi="宋体" w:hint="eastAsia"/>
           <w:szCs w:val="21"/>
         </w:rPr>
-        <w:t>由实现了</w:t>
+        <w:t>的缓存与绑定</w:t>
       </w:r>
       <w:r>
         <w:rPr>
           <w:rFonts w:ascii="宋体" w:eastAsia="宋体" w:hAnsi="宋体" w:hint="eastAsia"/>
           <w:szCs w:val="21"/>
         </w:rPr>
+        <w:t>则</w:t>
+      </w:r>
+      <w:proofErr w:type="gramStart"/>
+      <w:r>
+        <w:rPr>
+          <w:rFonts w:ascii="宋体" w:eastAsia="宋体" w:hAnsi="宋体" w:hint="eastAsia"/>
+          <w:szCs w:val="21"/>
+        </w:rPr>
+        <w:t>由实现了</w:t>
+      </w:r>
+      <w:r>
+        <w:rPr>
+          <w:rFonts w:ascii="宋体" w:eastAsia="宋体" w:hAnsi="宋体" w:hint="eastAsia"/>
+          <w:szCs w:val="21"/>
+        </w:rPr>
         <w:lastRenderedPageBreak/>
         <w:t>基类</w:t>
       </w:r>
+      <w:proofErr w:type="spellStart"/>
       <w:proofErr w:type="gramEnd"/>
       <w:r>
         <w:rPr>
@@ -10364,6 +11205,7 @@
         </w:rPr>
         <w:t>ArrayAdapter</w:t>
       </w:r>
+      <w:proofErr w:type="spellEnd"/>
       <w:r>
         <w:rPr>
           <w:rFonts w:ascii="宋体" w:eastAsia="宋体" w:hAnsi="宋体" w:hint="eastAsia"/>
@@ -10399,6 +11241,7 @@
         </w:rPr>
         <w:t>在</w:t>
       </w:r>
+      <w:proofErr w:type="spellStart"/>
       <w:r>
         <w:rPr>
           <w:rFonts w:ascii="宋体" w:eastAsia="宋体" w:hAnsi="宋体" w:hint="eastAsia"/>
@@ -10406,6 +11249,7 @@
         </w:rPr>
         <w:t>ArrayAdapter</w:t>
       </w:r>
+      <w:proofErr w:type="spellEnd"/>
       <w:r>
         <w:rPr>
           <w:rFonts w:ascii="宋体" w:eastAsia="宋体" w:hAnsi="宋体" w:hint="eastAsia"/>
@@ -10413,33 +11257,53 @@
         </w:rPr>
         <w:t>的</w:t>
       </w:r>
+      <w:proofErr w:type="spellStart"/>
       <w:r>
         <w:rPr>
           <w:rFonts w:ascii="宋体" w:eastAsia="宋体" w:hAnsi="宋体" w:hint="eastAsia"/>
           <w:szCs w:val="21"/>
         </w:rPr>
-        <w:t>getView()方法中，</w:t>
-      </w:r>
+        <w:t>getView</w:t>
+      </w:r>
+      <w:proofErr w:type="spellEnd"/>
       <w:r>
         <w:rPr>
           <w:rFonts w:ascii="宋体" w:eastAsia="宋体" w:hAnsi="宋体" w:hint="eastAsia"/>
           <w:szCs w:val="21"/>
         </w:rPr>
-        <w:t>使用</w:t>
-      </w:r>
+        <w:t>()方法中，使用了</w:t>
+      </w:r>
+      <w:proofErr w:type="spellStart"/>
       <w:r>
         <w:rPr>
           <w:rFonts w:ascii="宋体" w:eastAsia="宋体" w:hAnsi="宋体" w:hint="eastAsia"/>
           <w:szCs w:val="21"/>
         </w:rPr>
-        <w:t>了getTag()与</w:t>
-      </w:r>
+        <w:t>getTag</w:t>
+      </w:r>
+      <w:proofErr w:type="spellEnd"/>
       <w:r>
         <w:rPr>
           <w:rFonts w:ascii="宋体" w:eastAsia="宋体" w:hAnsi="宋体" w:hint="eastAsia"/>
           <w:szCs w:val="21"/>
         </w:rPr>
-        <w:t>setTag()</w:t>
+        <w:t>()与</w:t>
+      </w:r>
+      <w:proofErr w:type="spellStart"/>
+      <w:r>
+        <w:rPr>
+          <w:rFonts w:ascii="宋体" w:eastAsia="宋体" w:hAnsi="宋体" w:hint="eastAsia"/>
+          <w:szCs w:val="21"/>
+        </w:rPr>
+        <w:t>setTag</w:t>
+      </w:r>
+      <w:proofErr w:type="spellEnd"/>
+      <w:r>
+        <w:rPr>
+          <w:rFonts w:ascii="宋体" w:eastAsia="宋体" w:hAnsi="宋体" w:hint="eastAsia"/>
+          <w:szCs w:val="21"/>
+        </w:rPr>
+        <w:t>()</w:t>
       </w:r>
       <w:r>
         <w:rPr>
@@ -10501,16 +11365,16 @@
         <w:ind w:firstLineChars="0"/>
         <w:outlineLvl w:val="1"/>
         <w:rPr>
+          <w:rFonts w:ascii="宋体" w:eastAsia="宋体" w:hAnsi="宋体" w:cs="Times New Roman"/>
+          <w:szCs w:val="21"/>
+        </w:rPr>
+      </w:pPr>
+      <w:bookmarkStart w:id="19" w:name="_Toc356049393"/>
+      <w:r>
+        <w:rPr>
           <w:rFonts w:ascii="宋体" w:eastAsia="宋体" w:hAnsi="宋体" w:cs="Times New Roman" w:hint="eastAsia"/>
           <w:szCs w:val="21"/>
         </w:rPr>
-      </w:pPr>
-      <w:bookmarkStart w:id="19" w:name="_Toc356049393"/>
-      <w:r>
-        <w:rPr>
-          <w:rFonts w:ascii="宋体" w:eastAsia="宋体" w:hAnsi="宋体" w:cs="Times New Roman" w:hint="eastAsia"/>
-          <w:szCs w:val="21"/>
-        </w:rPr>
         <w:t>其他说明</w:t>
       </w:r>
       <w:bookmarkEnd w:id="19"/>
@@ -10529,29 +11393,15 @@
           <w:rFonts w:ascii="宋体" w:eastAsia="宋体" w:hAnsi="宋体" w:hint="eastAsia"/>
           <w:szCs w:val="21"/>
         </w:rPr>
-        <w:t>由于本小组成员对Android开发都不是很熟悉，因此进度比较慢，本次只实现了用户登录、注册，景点与行程的浏览等功能，其它带有编辑功能的界面还没有全部实现，如果可以，</w:t>
-      </w:r>
+        <w:t>由于本小组成员对Android开发都不是很熟悉，因此进度比较慢，本次只实现了用户登录、注册，景点与行程的浏览等功能，其它带有编辑功能的界面还没有全部实现，如果可以，希望</w:t>
+      </w:r>
+      <w:proofErr w:type="gramStart"/>
       <w:r>
         <w:rPr>
           <w:rFonts w:ascii="宋体" w:eastAsia="宋体" w:hAnsi="宋体" w:hint="eastAsia"/>
           <w:szCs w:val="21"/>
         </w:rPr>
-        <w:t>希望</w:t>
-      </w:r>
-      <w:proofErr w:type="gramStart"/>
-      <w:r>
-        <w:rPr>
-          <w:rFonts w:ascii="宋体" w:eastAsia="宋体" w:hAnsi="宋体" w:hint="eastAsia"/>
-          <w:szCs w:val="21"/>
-        </w:rPr>
-        <w:t>能够</w:t>
-      </w:r>
-      <w:r>
-        <w:rPr>
-          <w:rFonts w:ascii="宋体" w:eastAsia="宋体" w:hAnsi="宋体" w:hint="eastAsia"/>
-          <w:szCs w:val="21"/>
-        </w:rPr>
-        <w:t>能够</w:t>
+        <w:t>能够能够</w:t>
       </w:r>
       <w:proofErr w:type="gramEnd"/>
       <w:r>
@@ -13068,7 +13918,7 @@
 </file>
 
 <file path=customXml/itemProps1.xml><?xml version="1.0" encoding="utf-8"?>
-<ds:datastoreItem xmlns:ds="http://schemas.openxmlformats.org/officeDocument/2006/customXml" ds:itemID="{FC2450E9-7771-4F2E-AC41-0605F0DAC861}">
+<ds:datastoreItem xmlns:ds="http://schemas.openxmlformats.org/officeDocument/2006/customXml" ds:itemID="{7649CA35-43C8-4033-9F75-4D524849514C}">
   <ds:schemaRefs>
     <ds:schemaRef ds:uri="http://schemas.openxmlformats.org/officeDocument/2006/bibliography"/>
   </ds:schemaRefs>

</xml_diff>